<commit_message>
document updated adding exceptions
</commit_message>
<xml_diff>
--- a/docs/des.doc.docx
+++ b/docs/des.doc.docx
@@ -5,24 +5,22 @@
     <w:p>
       <w:r>
         <w:rPr>
-          <w:b/>
-          <w:bCs/>
-          <w:noProof/>
+          <w:rStyle w:val="Strong"/>
           <w:sz w:val="32"/>
         </w:rPr>
+        <w:t>Class Diagram</w:t>
+      </w:r>
+    </w:p>
+    <w:p>
+      <w:r>
+        <w:rPr>
+          <w:noProof/>
+        </w:rPr>
         <w:drawing>
-          <wp:anchor distT="0" distB="0" distL="114300" distR="114300" simplePos="0" relativeHeight="251658240" behindDoc="0" locked="0" layoutInCell="1" allowOverlap="1">
-            <wp:simplePos x="0" y="0"/>
-            <wp:positionH relativeFrom="column">
-              <wp:posOffset>-47625</wp:posOffset>
-            </wp:positionH>
-            <wp:positionV relativeFrom="paragraph">
-              <wp:posOffset>571500</wp:posOffset>
-            </wp:positionV>
-            <wp:extent cx="5592445" cy="2581275"/>
-            <wp:effectExtent l="19050" t="0" r="8255" b="0"/>
-            <wp:wrapSquare wrapText="bothSides"/>
-            <wp:docPr id="8" name="Picture 0" descr="class diagram.jpg"/>
+          <wp:inline distT="0" distB="0" distL="0" distR="0">
+            <wp:extent cx="5943600" cy="2746375"/>
+            <wp:effectExtent l="19050" t="0" r="0" b="0"/>
+            <wp:docPr id="1" name="Picture 0" descr="class diagram (1).jpg"/>
             <wp:cNvGraphicFramePr>
               <a:graphicFrameLocks xmlns:a="http://schemas.openxmlformats.org/drawingml/2006/main" noChangeAspect="1"/>
             </wp:cNvGraphicFramePr>
@@ -30,7 +28,7 @@
               <a:graphicData uri="http://schemas.openxmlformats.org/drawingml/2006/picture">
                 <pic:pic xmlns:pic="http://schemas.openxmlformats.org/drawingml/2006/picture">
                   <pic:nvPicPr>
-                    <pic:cNvPr id="0" name="class diagram.jpg"/>
+                    <pic:cNvPr id="0" name="class diagram (1).jpg"/>
                     <pic:cNvPicPr/>
                   </pic:nvPicPr>
                   <pic:blipFill>
@@ -42,7 +40,7 @@
                   <pic:spPr>
                     <a:xfrm>
                       <a:off x="0" y="0"/>
-                      <a:ext cx="5592445" cy="2581275"/>
+                      <a:ext cx="5943600" cy="2746375"/>
                     </a:xfrm>
                     <a:prstGeom prst="rect">
                       <a:avLst/>
@@ -51,21 +49,13 @@
                 </pic:pic>
               </a:graphicData>
             </a:graphic>
-          </wp:anchor>
+          </wp:inline>
         </w:drawing>
       </w:r>
-      <w:r>
-        <w:rPr>
-          <w:rStyle w:val="Strong"/>
-          <w:sz w:val="32"/>
-        </w:rPr>
-        <w:t>Class Diagram</w:t>
-      </w:r>
     </w:p>
-    <w:p/>
     <w:tbl>
       <w:tblPr>
-        <w:tblStyle w:val="LightList"/>
+        <w:tblStyle w:val="LightList1"/>
         <w:tblpPr w:leftFromText="180" w:rightFromText="180" w:vertAnchor="page" w:horzAnchor="margin" w:tblpY="7261"/>
         <w:tblW w:w="0" w:type="auto"/>
         <w:tblLook w:val="04A0"/>
@@ -462,6 +452,32 @@
             </w:pPr>
             <w:r>
               <w:t>Holds an operation in the given expression</w:t>
+            </w:r>
+          </w:p>
+        </w:tc>
+      </w:tr>
+      <w:tr>
+        <w:tc>
+          <w:tcPr>
+            <w:cnfStyle w:val="001000000000"/>
+            <w:tcW w:w="2988" w:type="dxa"/>
+          </w:tcPr>
+          <w:p>
+            <w:r>
+              <w:t>InvalidExpressionException</w:t>
+            </w:r>
+          </w:p>
+        </w:tc>
+        <w:tc>
+          <w:tcPr>
+            <w:tcW w:w="6588" w:type="dxa"/>
+          </w:tcPr>
+          <w:p>
+            <w:pPr>
+              <w:cnfStyle w:val="000000000000"/>
+            </w:pPr>
+            <w:r>
+              <w:t>Gets thrown when a given expression is invalid.</w:t>
             </w:r>
           </w:p>
         </w:tc>
@@ -900,8 +916,8 @@
       </w:tblCellMar>
     </w:tblPr>
   </w:style>
-  <w:style w:type="table" w:customStyle="1" w:styleId="LightList">
-    <w:name w:val="Light List"/>
+  <w:style w:type="table" w:customStyle="1" w:styleId="LightList1">
+    <w:name w:val="Light List1"/>
     <w:basedOn w:val="TableNormal"/>
     <w:uiPriority w:val="61"/>
     <w:rsid w:val="008E501B"/>

</xml_diff>

<commit_message>
Document updated. BinaryExpression class added to the diagrams
</commit_message>
<xml_diff>
--- a/docs/des.doc.docx
+++ b/docs/des.doc.docx
@@ -18,9 +18,9 @@
         </w:rPr>
         <w:drawing>
           <wp:inline distT="0" distB="0" distL="0" distR="0">
-            <wp:extent cx="5943600" cy="2746375"/>
+            <wp:extent cx="5943600" cy="2751455"/>
             <wp:effectExtent l="19050" t="0" r="0" b="0"/>
-            <wp:docPr id="1" name="Picture 0" descr="class diagram (1).jpg"/>
+            <wp:docPr id="2" name="Picture 1" descr="class diagram.jpg"/>
             <wp:cNvGraphicFramePr>
               <a:graphicFrameLocks xmlns:a="http://schemas.openxmlformats.org/drawingml/2006/main" noChangeAspect="1"/>
             </wp:cNvGraphicFramePr>
@@ -28,7 +28,7 @@
               <a:graphicData uri="http://schemas.openxmlformats.org/drawingml/2006/picture">
                 <pic:pic xmlns:pic="http://schemas.openxmlformats.org/drawingml/2006/picture">
                   <pic:nvPicPr>
-                    <pic:cNvPr id="0" name="class diagram (1).jpg"/>
+                    <pic:cNvPr id="0" name="class diagram.jpg"/>
                     <pic:cNvPicPr/>
                   </pic:nvPicPr>
                   <pic:blipFill>
@@ -40,7 +40,7 @@
                   <pic:spPr>
                     <a:xfrm>
                       <a:off x="0" y="0"/>
-                      <a:ext cx="5943600" cy="2746375"/>
+                      <a:ext cx="5943600" cy="2751455"/>
                     </a:xfrm>
                     <a:prstGeom prst="rect">
                       <a:avLst/>
@@ -520,7 +520,7 @@
           <wp:inline distT="0" distB="0" distL="0" distR="0">
             <wp:extent cx="5943600" cy="2809875"/>
             <wp:effectExtent l="19050" t="0" r="0" b="0"/>
-            <wp:docPr id="12" name="Picture 11" descr="object diagram.jpg"/>
+            <wp:docPr id="1" name="Picture 0" descr="object diagram.jpg"/>
             <wp:cNvGraphicFramePr>
               <a:graphicFrameLocks xmlns:a="http://schemas.openxmlformats.org/drawingml/2006/main" noChangeAspect="1"/>
             </wp:cNvGraphicFramePr>
@@ -585,7 +585,7 @@
           <wp:inline distT="0" distB="0" distL="0" distR="0">
             <wp:extent cx="5943600" cy="3825875"/>
             <wp:effectExtent l="19050" t="0" r="0" b="0"/>
-            <wp:docPr id="13" name="Picture 12" descr="sequence diagram.png"/>
+            <wp:docPr id="3" name="Picture 2" descr="sequence diagram.jpg"/>
             <wp:cNvGraphicFramePr>
               <a:graphicFrameLocks xmlns:a="http://schemas.openxmlformats.org/drawingml/2006/main" noChangeAspect="1"/>
             </wp:cNvGraphicFramePr>
@@ -593,7 +593,7 @@
               <a:graphicData uri="http://schemas.openxmlformats.org/drawingml/2006/picture">
                 <pic:pic xmlns:pic="http://schemas.openxmlformats.org/drawingml/2006/picture">
                   <pic:nvPicPr>
-                    <pic:cNvPr id="0" name="sequence diagram.png"/>
+                    <pic:cNvPr id="0" name="sequence diagram.jpg"/>
                     <pic:cNvPicPr/>
                   </pic:nvPicPr>
                   <pic:blipFill>

</xml_diff>

<commit_message>
Document updated. Operator/Operand classes renamed to OpertaorItem/OperandItem
</commit_message>
<xml_diff>
--- a/docs/des.doc.docx
+++ b/docs/des.doc.docx
@@ -18,9 +18,9 @@
         </w:rPr>
         <w:drawing>
           <wp:inline distT="0" distB="0" distL="0" distR="0">
-            <wp:extent cx="5943600" cy="2751455"/>
+            <wp:extent cx="5943600" cy="2748915"/>
             <wp:effectExtent l="19050" t="0" r="0" b="0"/>
-            <wp:docPr id="2" name="Picture 1" descr="class diagram.jpg"/>
+            <wp:docPr id="4" name="Picture 3" descr="class diagram.jpg"/>
             <wp:cNvGraphicFramePr>
               <a:graphicFrameLocks xmlns:a="http://schemas.openxmlformats.org/drawingml/2006/main" noChangeAspect="1"/>
             </wp:cNvGraphicFramePr>
@@ -40,7 +40,7 @@
                   <pic:spPr>
                     <a:xfrm>
                       <a:off x="0" y="0"/>
-                      <a:ext cx="5943600" cy="2751455"/>
+                      <a:ext cx="5943600" cy="2748915"/>
                     </a:xfrm>
                     <a:prstGeom prst="rect">
                       <a:avLst/>
@@ -328,6 +328,32 @@
           </w:tcPr>
           <w:p>
             <w:r>
+              <w:t>Binary Expression</w:t>
+            </w:r>
+          </w:p>
+        </w:tc>
+        <w:tc>
+          <w:tcPr>
+            <w:tcW w:w="6588" w:type="dxa"/>
+          </w:tcPr>
+          <w:p>
+            <w:pPr>
+              <w:cnfStyle w:val="000000100000"/>
+            </w:pPr>
+            <w:r>
+              <w:t>Holds Binary expressions to be evaluated.</w:t>
+            </w:r>
+          </w:p>
+        </w:tc>
+      </w:tr>
+      <w:tr>
+        <w:tc>
+          <w:tcPr>
+            <w:cnfStyle w:val="001000000000"/>
+            <w:tcW w:w="2988" w:type="dxa"/>
+          </w:tcPr>
+          <w:p>
+            <w:r>
               <w:t>Evaluator</w:t>
             </w:r>
           </w:p>
@@ -338,36 +364,10 @@
           </w:tcPr>
           <w:p>
             <w:pPr>
-              <w:cnfStyle w:val="000000100000"/>
+              <w:cnfStyle w:val="000000000000"/>
             </w:pPr>
             <w:r>
               <w:t>Evaluates a given expression.</w:t>
-            </w:r>
-          </w:p>
-        </w:tc>
-      </w:tr>
-      <w:tr>
-        <w:tc>
-          <w:tcPr>
-            <w:cnfStyle w:val="001000000000"/>
-            <w:tcW w:w="2988" w:type="dxa"/>
-          </w:tcPr>
-          <w:p>
-            <w:r>
-              <w:t>PostfixEvaluator</w:t>
-            </w:r>
-          </w:p>
-        </w:tc>
-        <w:tc>
-          <w:tcPr>
-            <w:tcW w:w="6588" w:type="dxa"/>
-          </w:tcPr>
-          <w:p>
-            <w:pPr>
-              <w:cnfStyle w:val="000000000000"/>
-            </w:pPr>
-            <w:r>
-              <w:t>Evaluates a given expression by converting the expression to the postfix notation.</w:t>
             </w:r>
           </w:p>
         </w:tc>
@@ -383,6 +383,32 @@
           </w:tcPr>
           <w:p>
             <w:r>
+              <w:t>PostfixEvaluator</w:t>
+            </w:r>
+          </w:p>
+        </w:tc>
+        <w:tc>
+          <w:tcPr>
+            <w:tcW w:w="6588" w:type="dxa"/>
+          </w:tcPr>
+          <w:p>
+            <w:pPr>
+              <w:cnfStyle w:val="000000100000"/>
+            </w:pPr>
+            <w:r>
+              <w:t>Evaluates a given expression by converting the expression to the postfix notation.</w:t>
+            </w:r>
+          </w:p>
+        </w:tc>
+      </w:tr>
+      <w:tr>
+        <w:tc>
+          <w:tcPr>
+            <w:cnfStyle w:val="001000000000"/>
+            <w:tcW w:w="2988" w:type="dxa"/>
+          </w:tcPr>
+          <w:p>
+            <w:r>
               <w:t>Item</w:t>
             </w:r>
           </w:p>
@@ -393,36 +419,10 @@
           </w:tcPr>
           <w:p>
             <w:pPr>
-              <w:cnfStyle w:val="000000100000"/>
+              <w:cnfStyle w:val="000000000000"/>
             </w:pPr>
             <w:r>
               <w:t>Holds individual segments of the given expression.</w:t>
-            </w:r>
-          </w:p>
-        </w:tc>
-      </w:tr>
-      <w:tr>
-        <w:tc>
-          <w:tcPr>
-            <w:cnfStyle w:val="001000000000"/>
-            <w:tcW w:w="2988" w:type="dxa"/>
-          </w:tcPr>
-          <w:p>
-            <w:r>
-              <w:t>Operand</w:t>
-            </w:r>
-          </w:p>
-        </w:tc>
-        <w:tc>
-          <w:tcPr>
-            <w:tcW w:w="6588" w:type="dxa"/>
-          </w:tcPr>
-          <w:p>
-            <w:pPr>
-              <w:cnfStyle w:val="000000000000"/>
-            </w:pPr>
-            <w:r>
-              <w:t>Holds an operand in the given expression</w:t>
             </w:r>
           </w:p>
         </w:tc>
@@ -438,8 +438,69 @@
           </w:tcPr>
           <w:p>
             <w:r>
+              <w:t>Operand</w:t>
+            </w:r>
+            <w:r>
+              <w:t>Item</w:t>
+            </w:r>
+          </w:p>
+        </w:tc>
+        <w:tc>
+          <w:tcPr>
+            <w:tcW w:w="6588" w:type="dxa"/>
+          </w:tcPr>
+          <w:p>
+            <w:pPr>
+              <w:cnfStyle w:val="000000100000"/>
+            </w:pPr>
+            <w:r>
+              <w:t>Holds an operand in the given expression</w:t>
+            </w:r>
+          </w:p>
+        </w:tc>
+      </w:tr>
+      <w:tr>
+        <w:tc>
+          <w:tcPr>
+            <w:cnfStyle w:val="001000000000"/>
+            <w:tcW w:w="2988" w:type="dxa"/>
+          </w:tcPr>
+          <w:p>
+            <w:r>
               <w:t>Operation</w:t>
             </w:r>
+            <w:r>
+              <w:t>Item</w:t>
+            </w:r>
+          </w:p>
+        </w:tc>
+        <w:tc>
+          <w:tcPr>
+            <w:tcW w:w="6588" w:type="dxa"/>
+          </w:tcPr>
+          <w:p>
+            <w:pPr>
+              <w:cnfStyle w:val="000000000000"/>
+            </w:pPr>
+            <w:r>
+              <w:t>Holds an operation in the given expression</w:t>
+            </w:r>
+          </w:p>
+        </w:tc>
+      </w:tr>
+      <w:tr>
+        <w:trPr>
+          <w:cnfStyle w:val="000000100000"/>
+        </w:trPr>
+        <w:tc>
+          <w:tcPr>
+            <w:cnfStyle w:val="001000000000"/>
+            <w:tcW w:w="2988" w:type="dxa"/>
+          </w:tcPr>
+          <w:p>
+            <w:r>
+              <w:t>InvalidExpressionException</w:t>
+            </w:r>
           </w:p>
         </w:tc>
         <w:tc>
@@ -449,32 +510,6 @@
           <w:p>
             <w:pPr>
               <w:cnfStyle w:val="000000100000"/>
-            </w:pPr>
-            <w:r>
-              <w:t>Holds an operation in the given expression</w:t>
-            </w:r>
-          </w:p>
-        </w:tc>
-      </w:tr>
-      <w:tr>
-        <w:tc>
-          <w:tcPr>
-            <w:cnfStyle w:val="001000000000"/>
-            <w:tcW w:w="2988" w:type="dxa"/>
-          </w:tcPr>
-          <w:p>
-            <w:r>
-              <w:t>InvalidExpressionException</w:t>
-            </w:r>
-          </w:p>
-        </w:tc>
-        <w:tc>
-          <w:tcPr>
-            <w:tcW w:w="6588" w:type="dxa"/>
-          </w:tcPr>
-          <w:p>
-            <w:pPr>
-              <w:cnfStyle w:val="000000000000"/>
             </w:pPr>
             <w:r>
               <w:t>Gets thrown when a given expression is invalid.</w:t>
@@ -520,7 +555,7 @@
           <wp:inline distT="0" distB="0" distL="0" distR="0">
             <wp:extent cx="5943600" cy="2809875"/>
             <wp:effectExtent l="19050" t="0" r="0" b="0"/>
-            <wp:docPr id="1" name="Picture 0" descr="object diagram.jpg"/>
+            <wp:docPr id="5" name="Picture 4" descr="object diagram.jpg"/>
             <wp:cNvGraphicFramePr>
               <a:graphicFrameLocks xmlns:a="http://schemas.openxmlformats.org/drawingml/2006/main" noChangeAspect="1"/>
             </wp:cNvGraphicFramePr>

</xml_diff>

<commit_message>
object diagram updated to show vectors
</commit_message>
<xml_diff>
--- a/docs/des.doc.docx
+++ b/docs/des.doc.docx
@@ -553,9 +553,9 @@
         </w:rPr>
         <w:drawing>
           <wp:inline distT="0" distB="0" distL="0" distR="0">
-            <wp:extent cx="5943600" cy="2809875"/>
+            <wp:extent cx="5943600" cy="2424430"/>
             <wp:effectExtent l="19050" t="0" r="0" b="0"/>
-            <wp:docPr id="5" name="Picture 4" descr="object diagram.jpg"/>
+            <wp:docPr id="1" name="Picture 0" descr="object diagram.jpg"/>
             <wp:cNvGraphicFramePr>
               <a:graphicFrameLocks xmlns:a="http://schemas.openxmlformats.org/drawingml/2006/main" noChangeAspect="1"/>
             </wp:cNvGraphicFramePr>
@@ -575,7 +575,7 @@
                   <pic:spPr>
                     <a:xfrm>
                       <a:off x="0" y="0"/>
-                      <a:ext cx="5943600" cy="2809875"/>
+                      <a:ext cx="5943600" cy="2424430"/>
                     </a:xfrm>
                     <a:prstGeom prst="rect">
                       <a:avLst/>

</xml_diff>